<commit_message>
Pequeños retoques y fin
</commit_message>
<xml_diff>
--- a/Memoria1.docx
+++ b/Memoria1.docx
@@ -13,26 +13,12 @@
         <w:rPr>
           <w:lang w:val="es-ES"/>
         </w:rPr>
-        <w:t xml:space="preserve">Hugo </w:t>
-      </w:r>
-      <w:proofErr w:type="spellStart"/>
-      <w:r>
-        <w:rPr>
-          <w:lang w:val="es-ES"/>
-        </w:rPr>
-        <w:t>Chalard</w:t>
-      </w:r>
-      <w:proofErr w:type="spellEnd"/>
-      <w:r>
-        <w:rPr>
-          <w:lang w:val="es-ES"/>
-        </w:rPr>
-        <w:t xml:space="preserve"> Collado y Juan Calzada Bernal</w:t>
-      </w:r>
-    </w:p>
-    <w:p>
-      <w:pPr>
-        <w:pStyle w:val="Title"/>
+        <w:t>Hugo Chalard Collado y Juan Calzada Bernal</w:t>
+      </w:r>
+    </w:p>
+    <w:p>
+      <w:pPr>
+        <w:pStyle w:val="Titre"/>
       </w:pPr>
       <w:r>
         <w:t>Finger sockets tdp/udp</w:t>
@@ -40,7 +26,7 @@
     </w:p>
     <w:p>
       <w:pPr>
-        <w:pStyle w:val="Heading1"/>
+        <w:pStyle w:val="Titre1"/>
       </w:pPr>
       <w:r>
         <w:t>Detalles relevantes del desarrollo</w:t>
@@ -58,10 +44,16 @@
         </w:rPr>
         <w:t>Explicaremos como hemos desarrollado el UDP por una parte y el TCP por otra</w:t>
       </w:r>
-    </w:p>
-    <w:p>
-      <w:pPr>
-        <w:pStyle w:val="Heading2"/>
+      <w:r>
+        <w:rPr>
+          <w:lang w:val="es-ES"/>
+        </w:rPr>
+        <w:t>.</w:t>
+      </w:r>
+    </w:p>
+    <w:p>
+      <w:pPr>
+        <w:pStyle w:val="Titre2"/>
       </w:pPr>
       <w:r>
         <w:t xml:space="preserve">TCP </w:t>
@@ -69,7 +61,7 @@
     </w:p>
     <w:p>
       <w:pPr>
-        <w:pStyle w:val="Heading3"/>
+        <w:pStyle w:val="Titre3"/>
         <w:rPr>
           <w:lang w:val="es-ES"/>
         </w:rPr>
@@ -89,7 +81,7 @@
       <w:hyperlink r:id="rId7" w:history="1">
         <w:r>
           <w:rPr>
-            <w:rStyle w:val="Hyperlink"/>
+            <w:rStyle w:val="Lienhypertexte"/>
             <w:lang w:val="es-ES"/>
           </w:rPr>
           <w:t>https://blog.netherlabs.nl/articles/2009/01/18/the-ultimate-so_linger-page-or-why-is-my-tcp-not-reliable</w:t>
@@ -126,7 +118,7 @@
     </w:p>
     <w:p>
       <w:pPr>
-        <w:pStyle w:val="Heading4"/>
+        <w:pStyle w:val="Titre4"/>
         <w:rPr>
           <w:color w:val="2E2E2E" w:themeColor="accent2"/>
           <w:lang w:val="es-ES"/>
@@ -141,7 +133,6 @@
         <w:t xml:space="preserve">Una vez terminado el envío (no se va a volver a llamar a </w:t>
       </w:r>
       <w:proofErr w:type="spellStart"/>
-      <w:proofErr w:type="gramStart"/>
       <w:r>
         <w:rPr>
           <w:lang w:val="es-ES"/>
@@ -155,7 +146,6 @@
         </w:rPr>
         <w:t>(</w:t>
       </w:r>
-      <w:proofErr w:type="gramEnd"/>
       <w:r>
         <w:rPr>
           <w:lang w:val="es-ES"/>
@@ -178,7 +168,6 @@
       </w:r>
       <w:r>
         <w:rPr>
-          <w:color w:val="2E2E2E" w:themeColor="accent2"/>
           <w:lang w:val="es-ES"/>
         </w:rPr>
         <w:t>shutdown(s, SHUT_WR)</w:t>
@@ -187,12 +176,12 @@
         <w:rPr>
           <w:lang w:val="es-ES"/>
         </w:rPr>
-        <w:t xml:space="preserve"> </w:t>
-      </w:r>
-    </w:p>
-    <w:p>
-      <w:pPr>
-        <w:pStyle w:val="Heading4"/>
+        <w:t>.</w:t>
+      </w:r>
+    </w:p>
+    <w:p>
+      <w:pPr>
+        <w:pStyle w:val="Titre4"/>
         <w:rPr>
           <w:i w:val="0"/>
           <w:iCs w:val="0"/>
@@ -230,7 +219,6 @@
         <w:t xml:space="preserve">, se debe llamar a </w:t>
       </w:r>
       <w:proofErr w:type="spellStart"/>
-      <w:proofErr w:type="gramStart"/>
       <w:r>
         <w:rPr>
           <w:lang w:val="es-ES"/>
@@ -242,14 +230,7 @@
         <w:rPr>
           <w:lang w:val="es-ES"/>
         </w:rPr>
-        <w:t>(</w:t>
-      </w:r>
-      <w:proofErr w:type="gramEnd"/>
-      <w:r>
-        <w:rPr>
-          <w:lang w:val="es-ES"/>
-        </w:rPr>
-        <w:t>)</w:t>
+        <w:t>()</w:t>
       </w:r>
       <w:r>
         <w:rPr>
@@ -262,7 +243,7 @@
     </w:p>
     <w:p>
       <w:pPr>
-        <w:pStyle w:val="Heading2"/>
+        <w:pStyle w:val="Titre2"/>
       </w:pPr>
       <w:r>
         <w:t>UDP</w:t>
@@ -270,7 +251,7 @@
     </w:p>
     <w:p>
       <w:pPr>
-        <w:pStyle w:val="Heading3"/>
+        <w:pStyle w:val="Titre3"/>
         <w:rPr>
           <w:lang w:val="es-ES"/>
         </w:rPr>
@@ -351,7 +332,6 @@
         <w:t xml:space="preserve">   </w:t>
       </w:r>
       <w:proofErr w:type="spellStart"/>
-      <w:proofErr w:type="gramStart"/>
       <w:r>
         <w:rPr>
           <w:i/>
@@ -367,23 +347,41 @@
           <w:iCs/>
           <w:lang w:val="es-ES"/>
         </w:rPr>
-        <w:t>(</w:t>
-      </w:r>
-      <w:proofErr w:type="gramEnd"/>
+        <w:t>()</w:t>
+      </w:r>
       <w:r>
         <w:rPr>
           <w:i/>
           <w:iCs/>
           <w:lang w:val="es-ES"/>
         </w:rPr>
-        <w:t>)</w:t>
-      </w:r>
+        <w:br/>
+        <w:t xml:space="preserve">   </w:t>
+      </w:r>
+      <w:proofErr w:type="spellStart"/>
       <w:r>
         <w:rPr>
           <w:i/>
           <w:iCs/>
           <w:lang w:val="es-ES"/>
         </w:rPr>
+        <w:t>alarm</w:t>
+      </w:r>
+      <w:proofErr w:type="spellEnd"/>
+      <w:r>
+        <w:rPr>
+          <w:i/>
+          <w:iCs/>
+          <w:lang w:val="es-ES"/>
+        </w:rPr>
+        <w:t>(TIMEOUT)</w:t>
+      </w:r>
+      <w:r>
+        <w:rPr>
+          <w:i/>
+          <w:iCs/>
+          <w:lang w:val="es-ES"/>
+        </w:rPr>
         <w:br/>
         <w:t xml:space="preserve">   </w:t>
       </w:r>
@@ -394,7 +392,7 @@
           <w:iCs/>
           <w:lang w:val="es-ES"/>
         </w:rPr>
-        <w:t>alarm</w:t>
+        <w:t>recv</w:t>
       </w:r>
       <w:proofErr w:type="spellEnd"/>
       <w:r>
@@ -403,7 +401,7 @@
           <w:iCs/>
           <w:lang w:val="es-ES"/>
         </w:rPr>
-        <w:t>(TIMEOUT)</w:t>
+        <w:t>()</w:t>
       </w:r>
       <w:r>
         <w:rPr>
@@ -421,7 +419,7 @@
           <w:iCs/>
           <w:lang w:val="es-ES"/>
         </w:rPr>
-        <w:t>recv</w:t>
+        <w:t>if</w:t>
       </w:r>
       <w:proofErr w:type="spellEnd"/>
       <w:r>
@@ -430,14 +428,59 @@
           <w:iCs/>
           <w:lang w:val="es-ES"/>
         </w:rPr>
-        <w:t>()</w:t>
-      </w:r>
+        <w:t>(!</w:t>
+      </w:r>
+      <w:proofErr w:type="spellStart"/>
       <w:r>
         <w:rPr>
           <w:i/>
           <w:iCs/>
           <w:lang w:val="es-ES"/>
         </w:rPr>
+        <w:t>recv</w:t>
+      </w:r>
+      <w:proofErr w:type="spellEnd"/>
+      <w:r>
+        <w:rPr>
+          <w:i/>
+          <w:iCs/>
+          <w:lang w:val="es-ES"/>
+        </w:rPr>
+        <w:t xml:space="preserve"> &amp;&amp; (</w:t>
+      </w:r>
+      <w:proofErr w:type="spellStart"/>
+      <w:r>
+        <w:rPr>
+          <w:i/>
+          <w:iCs/>
+          <w:lang w:val="es-ES"/>
+        </w:rPr>
+        <w:t>errno</w:t>
+      </w:r>
+      <w:proofErr w:type="spellEnd"/>
+      <w:r>
+        <w:rPr>
+          <w:i/>
+          <w:iCs/>
+          <w:lang w:val="es-ES"/>
+        </w:rPr>
+        <w:t xml:space="preserve"> == EINTR))</w:t>
+      </w:r>
+      <w:r>
+        <w:rPr>
+          <w:i/>
+          <w:iCs/>
+          <w:lang w:val="es-ES"/>
+        </w:rPr>
+        <w:br/>
+        <w:t xml:space="preserve">      continue;</w:t>
+      </w:r>
+      <w:r>
+        <w:rPr>
+          <w:i/>
+          <w:iCs/>
+          <w:lang w:val="es-ES"/>
+        </w:rPr>
         <w:br/>
         <w:t xml:space="preserve">   </w:t>
       </w:r>
@@ -448,7 +491,7 @@
           <w:iCs/>
           <w:lang w:val="es-ES"/>
         </w:rPr>
-        <w:t>if</w:t>
+        <w:t>else</w:t>
       </w:r>
       <w:proofErr w:type="spellEnd"/>
       <w:r>
@@ -457,43 +500,41 @@
           <w:iCs/>
           <w:lang w:val="es-ES"/>
         </w:rPr>
-        <w:t>(!</w:t>
-      </w:r>
-      <w:proofErr w:type="spellStart"/>
+        <w:t xml:space="preserve"> {</w:t>
+      </w:r>
       <w:r>
         <w:rPr>
           <w:i/>
           <w:iCs/>
           <w:lang w:val="es-ES"/>
         </w:rPr>
-        <w:t>recv</w:t>
-      </w:r>
-      <w:proofErr w:type="spellEnd"/>
+        <w:br/>
+        <w:t xml:space="preserve">   </w:t>
+      </w:r>
       <w:r>
         <w:rPr>
           <w:i/>
           <w:iCs/>
           <w:lang w:val="es-ES"/>
         </w:rPr>
-        <w:t xml:space="preserve"> &amp;&amp; (</w:t>
-      </w:r>
-      <w:proofErr w:type="spellStart"/>
+        <w:t xml:space="preserve">   </w:t>
+      </w:r>
       <w:r>
         <w:rPr>
           <w:i/>
           <w:iCs/>
           <w:lang w:val="es-ES"/>
         </w:rPr>
-        <w:t>errno</w:t>
-      </w:r>
-      <w:proofErr w:type="spellEnd"/>
+        <w:t>// Tratar respuesta recibida</w:t>
+      </w:r>
       <w:r>
         <w:rPr>
           <w:i/>
           <w:iCs/>
           <w:lang w:val="es-ES"/>
         </w:rPr>
-        <w:t xml:space="preserve"> == EINTR))</w:t>
+        <w:br/>
+        <w:t xml:space="preserve">   }</w:t>
       </w:r>
       <w:r>
         <w:rPr>
@@ -502,66 +543,12 @@
           <w:lang w:val="es-ES"/>
         </w:rPr>
         <w:br/>
-        <w:t xml:space="preserve">      continue;</w:t>
-      </w:r>
-      <w:r>
-        <w:rPr>
-          <w:i/>
-          <w:iCs/>
-          <w:lang w:val="es-ES"/>
-        </w:rPr>
-        <w:br/>
-        <w:t xml:space="preserve">   </w:t>
-      </w:r>
-      <w:proofErr w:type="spellStart"/>
-      <w:r>
-        <w:rPr>
-          <w:i/>
-          <w:iCs/>
-          <w:lang w:val="es-ES"/>
-        </w:rPr>
-        <w:t>else</w:t>
-      </w:r>
-      <w:proofErr w:type="spellEnd"/>
-      <w:r>
-        <w:rPr>
-          <w:i/>
-          <w:iCs/>
-          <w:lang w:val="es-ES"/>
-        </w:rPr>
-        <w:t xml:space="preserve"> {</w:t>
-      </w:r>
-      <w:r>
-        <w:rPr>
-          <w:i/>
-          <w:iCs/>
-          <w:lang w:val="es-ES"/>
-        </w:rPr>
-        <w:br/>
-        <w:t xml:space="preserve">   // Tratar respuesta recibida</w:t>
-      </w:r>
-      <w:r>
-        <w:rPr>
-          <w:i/>
-          <w:iCs/>
-          <w:lang w:val="es-ES"/>
-        </w:rPr>
-        <w:br/>
-        <w:t xml:space="preserve">   }</w:t>
-      </w:r>
-      <w:r>
-        <w:rPr>
-          <w:i/>
-          <w:iCs/>
-          <w:lang w:val="es-ES"/>
-        </w:rPr>
-        <w:br/>
         <w:t>}</w:t>
       </w:r>
     </w:p>
     <w:p>
       <w:pPr>
-        <w:pStyle w:val="Heading3"/>
+        <w:pStyle w:val="Titre3"/>
         <w:rPr>
           <w:lang w:val="es-ES"/>
         </w:rPr>
@@ -575,7 +562,7 @@
     </w:p>
     <w:p>
       <w:pPr>
-        <w:pStyle w:val="Heading2"/>
+        <w:pStyle w:val="Titre2"/>
         <w:rPr>
           <w:lang w:val="es-ES"/>
         </w:rPr>
@@ -587,7 +574,7 @@
         </w:rPr>
         <w:lastRenderedPageBreak/>
         <w:drawing>
-          <wp:anchor distT="0" distB="0" distL="114300" distR="114300" simplePos="0" relativeHeight="251658240" behindDoc="0" locked="0" layoutInCell="1" allowOverlap="1" wp14:anchorId="260FA099">
+          <wp:anchor distT="0" distB="0" distL="114300" distR="114300" simplePos="0" relativeHeight="251658240" behindDoc="0" locked="0" layoutInCell="1" allowOverlap="1" wp14:anchorId="485BD6C5" wp14:editId="064B2760">
             <wp:simplePos x="0" y="0"/>
             <wp:positionH relativeFrom="column">
               <wp:posOffset>5079365</wp:posOffset>
@@ -657,7 +644,7 @@
     </w:p>
     <w:p>
       <w:pPr>
-        <w:pStyle w:val="Heading3"/>
+        <w:pStyle w:val="Titre3"/>
         <w:rPr>
           <w:lang w:val="es-ES"/>
         </w:rPr>
@@ -671,7 +658,7 @@
     </w:p>
     <w:p>
       <w:pPr>
-        <w:pStyle w:val="Heading4"/>
+        <w:pStyle w:val="Titre4"/>
         <w:rPr>
           <w:lang w:val="es-ES"/>
         </w:rPr>
@@ -755,7 +742,7 @@
     </w:p>
     <w:p>
       <w:pPr>
-        <w:pStyle w:val="Heading4"/>
+        <w:pStyle w:val="Titre4"/>
         <w:rPr>
           <w:lang w:val="es-ES"/>
         </w:rPr>
@@ -809,7 +796,7 @@
     </w:p>
     <w:p>
       <w:pPr>
-        <w:pStyle w:val="Heading4"/>
+        <w:pStyle w:val="Titre4"/>
         <w:rPr>
           <w:lang w:val="es-ES"/>
         </w:rPr>
@@ -839,7 +826,7 @@
     </w:p>
     <w:p>
       <w:pPr>
-        <w:pStyle w:val="Heading4"/>
+        <w:pStyle w:val="Titre4"/>
         <w:rPr>
           <w:lang w:val="es-ES"/>
         </w:rPr>
@@ -869,7 +856,7 @@
     </w:p>
     <w:p>
       <w:pPr>
-        <w:pStyle w:val="Heading3"/>
+        <w:pStyle w:val="Titre3"/>
         <w:rPr>
           <w:lang w:val="es-ES"/>
         </w:rPr>
@@ -883,7 +870,7 @@
     </w:p>
     <w:p>
       <w:pPr>
-        <w:pStyle w:val="Heading4"/>
+        <w:pStyle w:val="Titre4"/>
         <w:rPr>
           <w:lang w:val="es-ES"/>
         </w:rPr>
@@ -911,11 +898,8 @@
         <w:t xml:space="preserve">Programa servidor principal que configura los servidores TCP y UDP, gestiona las conexiones entrantes mediante </w:t>
       </w:r>
       <w:proofErr w:type="spellStart"/>
-      <w:proofErr w:type="gramStart"/>
-      <w:r>
-        <w:rPr>
-          <w:i w:val="0"/>
-          <w:iCs w:val="0"/>
+      <w:r>
+        <w:rPr>
           <w:lang w:val="es-ES"/>
         </w:rPr>
         <w:t>select</w:t>
@@ -923,20 +907,17 @@
       <w:proofErr w:type="spellEnd"/>
       <w:r>
         <w:rPr>
-          <w:i w:val="0"/>
-          <w:iCs w:val="0"/>
-          <w:lang w:val="es-ES"/>
-        </w:rPr>
-        <w:t>(</w:t>
-      </w:r>
-      <w:proofErr w:type="gramEnd"/>
-      <w:r>
-        <w:rPr>
-          <w:i w:val="0"/>
-          <w:iCs w:val="0"/>
-          <w:lang w:val="es-ES"/>
-        </w:rPr>
-        <w:t xml:space="preserve">), bifurca los procesos hijo para gestionar las peticiones y gestiona el apagado </w:t>
+          <w:lang w:val="es-ES"/>
+        </w:rPr>
+        <w:t>()</w:t>
+      </w:r>
+      <w:r>
+        <w:rPr>
+          <w:i w:val="0"/>
+          <w:iCs w:val="0"/>
+          <w:lang w:val="es-ES"/>
+        </w:rPr>
+        <w:t xml:space="preserve">, bifurca los procesos hijo para gestionar las peticiones y gestiona el apagado </w:t>
       </w:r>
       <w:proofErr w:type="spellStart"/>
       <w:r>
@@ -959,7 +940,7 @@
     </w:p>
     <w:p>
       <w:pPr>
-        <w:pStyle w:val="Heading4"/>
+        <w:pStyle w:val="Titre4"/>
         <w:rPr>
           <w:lang w:val="es-ES"/>
         </w:rPr>
@@ -1043,7 +1024,7 @@
     </w:p>
     <w:p>
       <w:pPr>
-        <w:pStyle w:val="Heading4"/>
+        <w:pStyle w:val="Titre4"/>
         <w:rPr>
           <w:lang w:val="es-ES"/>
         </w:rPr>
@@ -1091,7 +1072,7 @@
     </w:p>
     <w:p>
       <w:pPr>
-        <w:pStyle w:val="Heading4"/>
+        <w:pStyle w:val="Titre4"/>
         <w:rPr>
           <w:lang w:val="es-ES"/>
         </w:rPr>
@@ -1157,7 +1138,7 @@
     </w:p>
     <w:p>
       <w:pPr>
-        <w:pStyle w:val="Heading4"/>
+        <w:pStyle w:val="Titre4"/>
         <w:rPr>
           <w:lang w:val="es-ES"/>
         </w:rPr>
@@ -1182,30 +1163,12 @@
           <w:iCs w:val="0"/>
           <w:lang w:val="es-ES"/>
         </w:rPr>
-        <w:t xml:space="preserve">Implementa la funcionalidad del servidor UDP con características similares a las del servidor </w:t>
-      </w:r>
-      <w:proofErr w:type="gramStart"/>
-      <w:r>
-        <w:rPr>
-          <w:i w:val="0"/>
-          <w:iCs w:val="0"/>
-          <w:lang w:val="es-ES"/>
-        </w:rPr>
-        <w:t>TCP</w:t>
-      </w:r>
-      <w:proofErr w:type="gramEnd"/>
-      <w:r>
-        <w:rPr>
-          <w:i w:val="0"/>
-          <w:iCs w:val="0"/>
-          <w:lang w:val="es-ES"/>
-        </w:rPr>
-        <w:t xml:space="preserve"> pero adaptadas para el protocolo sin conexión, incluyendo el manejo del tiempo de espera y las limitaciones de tamaño de las respuestas.</w:t>
-      </w:r>
-    </w:p>
-    <w:p>
-      <w:pPr>
-        <w:pStyle w:val="Heading4"/>
+        <w:t>Implementa la funcionalidad del servidor UDP con características similares a las del servidor TCP pero adaptadas para el protocolo sin conexión, incluyendo el manejo del tiempo de espera y las limitaciones de tamaño de las respuestas.</w:t>
+      </w:r>
+    </w:p>
+    <w:p>
+      <w:pPr>
+        <w:pStyle w:val="Titre4"/>
         <w:rPr>
           <w:lang w:val="es-ES"/>
         </w:rPr>
@@ -1235,7 +1198,7 @@
     </w:p>
     <w:p>
       <w:pPr>
-        <w:pStyle w:val="Heading3"/>
+        <w:pStyle w:val="Titre3"/>
         <w:rPr>
           <w:lang w:val="es-ES"/>
         </w:rPr>
@@ -1291,7 +1254,7 @@
     </w:p>
     <w:p>
       <w:pPr>
-        <w:pStyle w:val="Heading2"/>
+        <w:pStyle w:val="Titre2"/>
         <w:rPr>
           <w:lang w:val="es-ES"/>
         </w:rPr>
@@ -1305,7 +1268,7 @@
     </w:p>
     <w:p>
       <w:pPr>
-        <w:pStyle w:val="Heading1"/>
+        <w:pStyle w:val="Titre1"/>
       </w:pPr>
       <w:r>
         <w:lastRenderedPageBreak/>
@@ -1314,7 +1277,7 @@
     </w:p>
     <w:p>
       <w:pPr>
-        <w:pStyle w:val="Heading2"/>
+        <w:pStyle w:val="Titre2"/>
         <w:rPr>
           <w:lang w:val="es-ES"/>
         </w:rPr>
@@ -1325,7 +1288,7 @@
           <w:lang w:val="es-ES"/>
         </w:rPr>
         <w:drawing>
-          <wp:anchor distT="0" distB="0" distL="114300" distR="114300" simplePos="0" relativeHeight="251659264" behindDoc="0" locked="0" layoutInCell="1" allowOverlap="1" wp14:anchorId="742751B2">
+          <wp:anchor distT="0" distB="0" distL="114300" distR="114300" simplePos="0" relativeHeight="251659264" behindDoc="0" locked="0" layoutInCell="1" allowOverlap="1" wp14:anchorId="0C323F42" wp14:editId="614B6317">
             <wp:simplePos x="0" y="0"/>
             <wp:positionH relativeFrom="column">
               <wp:posOffset>3225800</wp:posOffset>
@@ -1395,7 +1358,7 @@
     </w:p>
     <w:p>
       <w:pPr>
-        <w:pStyle w:val="Heading3"/>
+        <w:pStyle w:val="Titre3"/>
         <w:rPr>
           <w:lang w:val="es-ES"/>
         </w:rPr>
@@ -1409,7 +1372,7 @@
     </w:p>
     <w:p>
       <w:pPr>
-        <w:pStyle w:val="Heading4"/>
+        <w:pStyle w:val="Titre4"/>
         <w:rPr>
           <w:lang w:val="es-ES"/>
         </w:rPr>
@@ -1462,7 +1425,7 @@
           <w:lang w:val="es-ES"/>
         </w:rPr>
         <w:drawing>
-          <wp:inline distT="0" distB="0" distL="0" distR="0" wp14:anchorId="355C1CD1" wp14:editId="604FA2E0">
+          <wp:inline distT="0" distB="0" distL="0" distR="0" wp14:anchorId="77FBB999" wp14:editId="0F0C0CC2">
             <wp:extent cx="2895600" cy="1395183"/>
             <wp:effectExtent l="0" t="0" r="0" b="1905"/>
             <wp:docPr id="1170954017" name="Picture 1"/>
@@ -1508,7 +1471,7 @@
     </w:p>
     <w:p>
       <w:pPr>
-        <w:pStyle w:val="Heading4"/>
+        <w:pStyle w:val="Titre4"/>
         <w:rPr>
           <w:noProof/>
           <w:lang w:val="es-ES"/>
@@ -1556,7 +1519,7 @@
           <w:lang w:val="es-ES"/>
         </w:rPr>
         <w:drawing>
-          <wp:inline distT="0" distB="0" distL="0" distR="0" wp14:anchorId="16230693" wp14:editId="55B4AD24">
+          <wp:inline distT="0" distB="0" distL="0" distR="0" wp14:anchorId="5C5230C9" wp14:editId="582685B4">
             <wp:extent cx="1989667" cy="1924254"/>
             <wp:effectExtent l="0" t="0" r="4445" b="0"/>
             <wp:docPr id="705911349" name="Picture 1"/>
@@ -1606,7 +1569,7 @@
           <w:lang w:val="es-ES"/>
         </w:rPr>
         <w:drawing>
-          <wp:inline distT="0" distB="0" distL="0" distR="0" wp14:anchorId="35286938" wp14:editId="58D8FE3A">
+          <wp:inline distT="0" distB="0" distL="0" distR="0" wp14:anchorId="58E43FCD" wp14:editId="47708D83">
             <wp:extent cx="2489200" cy="1599830"/>
             <wp:effectExtent l="0" t="0" r="0" b="635"/>
             <wp:docPr id="1116776192" name="Picture 1"/>
@@ -1644,7 +1607,7 @@
     </w:p>
     <w:p>
       <w:pPr>
-        <w:pStyle w:val="Heading3"/>
+        <w:pStyle w:val="Titre3"/>
         <w:numPr>
           <w:ilvl w:val="0"/>
           <w:numId w:val="0"/>
@@ -1665,7 +1628,7 @@
     </w:p>
     <w:p>
       <w:pPr>
-        <w:pStyle w:val="Heading4"/>
+        <w:pStyle w:val="Titre4"/>
         <w:rPr>
           <w:lang w:val="es-ES"/>
         </w:rPr>
@@ -1797,7 +1760,7 @@
           <w:lang w:val="es-ES"/>
         </w:rPr>
         <w:drawing>
-          <wp:inline distT="0" distB="0" distL="0" distR="0" wp14:anchorId="3315DFB2" wp14:editId="79CA248C">
+          <wp:inline distT="0" distB="0" distL="0" distR="0" wp14:anchorId="43F1C5F6" wp14:editId="2D44535F">
             <wp:extent cx="2446867" cy="1681403"/>
             <wp:effectExtent l="0" t="0" r="4445" b="0"/>
             <wp:docPr id="999775198" name="Picture 1"/>
@@ -1847,7 +1810,7 @@
           <w:lang w:val="es-ES"/>
         </w:rPr>
         <w:drawing>
-          <wp:inline distT="0" distB="0" distL="0" distR="0" wp14:anchorId="05938446" wp14:editId="28089535">
+          <wp:inline distT="0" distB="0" distL="0" distR="0" wp14:anchorId="313F37A8" wp14:editId="61470132">
             <wp:extent cx="1339758" cy="2455333"/>
             <wp:effectExtent l="0" t="0" r="0" b="0"/>
             <wp:docPr id="1308859585" name="Picture 1"/>
@@ -1885,7 +1848,7 @@
     </w:p>
     <w:p>
       <w:pPr>
-        <w:pStyle w:val="Heading2"/>
+        <w:pStyle w:val="Titre2"/>
         <w:rPr>
           <w:noProof/>
           <w:lang w:val="es-ES"/>
@@ -1901,17 +1864,59 @@
     </w:p>
     <w:p>
       <w:pPr>
-        <w:pStyle w:val="Heading3"/>
-        <w:rPr>
-          <w:lang w:val="es-ES"/>
-        </w:rPr>
-      </w:pPr>
-      <w:r>
-        <w:rPr>
-          <w:noProof/>
-          <w:lang w:val="es-ES"/>
-        </w:rPr>
-        <w:t xml:space="preserve">Para poder comprobar que la conexión se realizaba de forma correcta con peticiones a servidores externos (i.e. diferentes al localhost) hemos levantado un servidor en un VPS (con nombre finger.run.place) y hemos comprobado que se pueden enviar grandes volúmenes de informacion (en TCP) aunque el servidor no sea local. Fue al probar esto cuando nos dimos cuenta de que algo fallaba al cerrar el socket TCP, si lo cierras antes de que el peer asienta toda la información, con </w:t>
+        <w:pStyle w:val="Titre3"/>
+        <w:rPr>
+          <w:lang w:val="es-ES"/>
+        </w:rPr>
+      </w:pPr>
+      <w:r>
+        <w:rPr>
+          <w:noProof/>
+          <w:lang w:val="es-ES"/>
+        </w:rPr>
+        <w:t xml:space="preserve">Para poder comprobar que la conexión se realizaba de forma correcta con peticiones a servidores externos (i.e. diferentes al localhost) hemos levantado un servidor en un VPS (con nombre finger.run.place) y hemos comprobado que se pueden enviar grandes volúmenes de informacion (en TCP) aunque el servidor no sea local. Fue al probar esto cuando nos dimos cuenta de que algo fallaba al cerrar el socket TCP, si </w:t>
+      </w:r>
+      <w:r>
+        <w:rPr>
+          <w:noProof/>
+          <w:lang w:val="es-ES"/>
+        </w:rPr>
+        <w:t>se</w:t>
+      </w:r>
+      <w:r>
+        <w:rPr>
+          <w:noProof/>
+          <w:lang w:val="es-ES"/>
+        </w:rPr>
+        <w:t xml:space="preserve"> c</w:t>
+      </w:r>
+      <w:r>
+        <w:rPr>
+          <w:noProof/>
+          <w:lang w:val="es-ES"/>
+        </w:rPr>
+        <w:t xml:space="preserve">erraba </w:t>
+      </w:r>
+      <w:r>
+        <w:rPr>
+          <w:noProof/>
+          <w:lang w:val="es-ES"/>
+        </w:rPr>
+        <w:t xml:space="preserve">antes de que el peer </w:t>
+      </w:r>
+      <w:r>
+        <w:rPr>
+          <w:noProof/>
+          <w:lang w:val="es-ES"/>
+        </w:rPr>
+        <w:t>hubiese asentido</w:t>
+      </w:r>
+      <w:r>
+        <w:rPr>
+          <w:noProof/>
+          <w:lang w:val="es-ES"/>
+        </w:rPr>
+        <w:t xml:space="preserve"> toda la información, con </w:t>
       </w:r>
       <w:r>
         <w:rPr>
@@ -1927,7 +1932,49 @@
           <w:noProof/>
           <w:lang w:val="es-ES"/>
         </w:rPr>
-        <w:t xml:space="preserve">, se fuerza el cierre de la conexión y linger no lo soluciona. Es necesario hacer un bucle con </w:t>
+        <w:t xml:space="preserve">, se </w:t>
+      </w:r>
+      <w:r>
+        <w:rPr>
+          <w:noProof/>
+          <w:lang w:val="es-ES"/>
+        </w:rPr>
+        <w:t>forzaba</w:t>
+      </w:r>
+      <w:r>
+        <w:rPr>
+          <w:noProof/>
+          <w:lang w:val="es-ES"/>
+        </w:rPr>
+        <w:t xml:space="preserve"> el cierre de la conexión y linger no lo soluciona</w:t>
+      </w:r>
+      <w:r>
+        <w:rPr>
+          <w:noProof/>
+          <w:lang w:val="es-ES"/>
+        </w:rPr>
+        <w:t>ba</w:t>
+      </w:r>
+      <w:r>
+        <w:rPr>
+          <w:noProof/>
+          <w:lang w:val="es-ES"/>
+        </w:rPr>
+        <w:t xml:space="preserve">. </w:t>
+      </w:r>
+      <w:r>
+        <w:rPr>
+          <w:noProof/>
+          <w:lang w:val="es-ES"/>
+        </w:rPr>
+        <w:t>Fue</w:t>
+      </w:r>
+      <w:r>
+        <w:rPr>
+          <w:noProof/>
+          <w:lang w:val="es-ES"/>
+        </w:rPr>
+        <w:t xml:space="preserve"> necesario hacer un bucle con </w:t>
       </w:r>
       <w:r>
         <w:rPr>
@@ -1961,6 +2008,15 @@
           <w:noProof/>
           <w:lang w:val="es-ES"/>
         </w:rPr>
+        <w:t>.</w:t>
+      </w:r>
+      <w:r>
+        <w:rPr>
+          <w:i/>
+          <w:iCs/>
+          <w:noProof/>
+          <w:lang w:val="es-ES"/>
+        </w:rPr>
         <w:br/>
       </w:r>
       <w:r>
@@ -1969,7 +2025,7 @@
           <w:lang w:val="es-ES"/>
         </w:rPr>
         <w:drawing>
-          <wp:inline distT="0" distB="0" distL="0" distR="0" wp14:anchorId="0BD588F6" wp14:editId="57B6E9B3">
+          <wp:inline distT="0" distB="0" distL="0" distR="0" wp14:anchorId="7C05BAD8" wp14:editId="02DDEEF4">
             <wp:extent cx="3818467" cy="1119465"/>
             <wp:effectExtent l="0" t="0" r="4445" b="0"/>
             <wp:docPr id="1491208097" name="Picture 1"/>
@@ -2015,7 +2071,7 @@
       <w:hyperlink r:id="rId16" w:history="1">
         <w:r>
           <w:rPr>
-            <w:rStyle w:val="Hyperlink"/>
+            <w:rStyle w:val="Lienhypertexte"/>
             <w:lang w:val="es-ES"/>
           </w:rPr>
           <w:t>https://blog.netherlabs.nl/articles/2009/01/18/the-ultimate-so_linger-page-or-why-is-my-tcp-not-reliable</w:t>
@@ -2039,7 +2095,7 @@
     </w:p>
     <w:p>
       <w:pPr>
-        <w:pStyle w:val="Heading3"/>
+        <w:pStyle w:val="Titre3"/>
         <w:numPr>
           <w:ilvl w:val="0"/>
           <w:numId w:val="0"/>
@@ -2055,7 +2111,19 @@
         </w:rPr>
         <w:lastRenderedPageBreak/>
         <w:br/>
-        <w:t xml:space="preserve">Para enviar grandes volúmenes de información hemos cambiado temporalmente las funciones que componen el </w:t>
+        <w:t>Para enviar grandes volúmenes de información cambia</w:t>
+      </w:r>
+      <w:r>
+        <w:rPr>
+          <w:lang w:val="es-ES"/>
+        </w:rPr>
+        <w:t>mos</w:t>
+      </w:r>
+      <w:r>
+        <w:rPr>
+          <w:lang w:val="es-ES"/>
+        </w:rPr>
+        <w:t xml:space="preserve"> temporalmente las funciones que componen el </w:t>
       </w:r>
       <w:proofErr w:type="spellStart"/>
       <w:r>
@@ -2095,7 +2163,7 @@
           <w:lang w:val="es-ES"/>
         </w:rPr>
         <w:drawing>
-          <wp:inline distT="0" distB="0" distL="0" distR="0" wp14:anchorId="14FAB4AB" wp14:editId="117F99EA">
+          <wp:inline distT="0" distB="0" distL="0" distR="0" wp14:anchorId="1724AB22" wp14:editId="74C5FC6F">
             <wp:extent cx="3073400" cy="3443702"/>
             <wp:effectExtent l="0" t="0" r="0" b="0"/>
             <wp:docPr id="2098526986" name="Picture 1"/>
@@ -2142,12 +2210,48 @@
         <w:rPr>
           <w:lang w:val="es-ES"/>
         </w:rPr>
-        <w:t>En la siguiente captura se muestra como hemos conseguido enviar 600 MB sin problema en una conexión TCP.</w:t>
-      </w:r>
-    </w:p>
-    <w:p>
-      <w:pPr>
-        <w:pStyle w:val="Heading3"/>
+        <w:t>En la siguiente captura se muestra como consegui</w:t>
+      </w:r>
+      <w:r>
+        <w:rPr>
+          <w:lang w:val="es-ES"/>
+        </w:rPr>
+        <w:t>mos</w:t>
+      </w:r>
+      <w:r>
+        <w:rPr>
+          <w:lang w:val="es-ES"/>
+        </w:rPr>
+        <w:t xml:space="preserve"> enviar 600 MB</w:t>
+      </w:r>
+      <w:r>
+        <w:rPr>
+          <w:lang w:val="es-ES"/>
+        </w:rPr>
+        <w:t xml:space="preserve"> de datos</w:t>
+      </w:r>
+      <w:r>
+        <w:rPr>
+          <w:lang w:val="es-ES"/>
+        </w:rPr>
+        <w:t xml:space="preserve"> sin problema</w:t>
+      </w:r>
+      <w:r>
+        <w:rPr>
+          <w:lang w:val="es-ES"/>
+        </w:rPr>
+        <w:t>,</w:t>
+      </w:r>
+      <w:r>
+        <w:rPr>
+          <w:lang w:val="es-ES"/>
+        </w:rPr>
+        <w:t xml:space="preserve"> en una conexión TCP.</w:t>
+      </w:r>
+    </w:p>
+    <w:p>
+      <w:pPr>
+        <w:pStyle w:val="Titre3"/>
         <w:numPr>
           <w:ilvl w:val="0"/>
           <w:numId w:val="0"/>
@@ -2159,10 +2263,11 @@
       </w:pPr>
       <w:r>
         <w:rPr>
+          <w:noProof/>
           <w:lang w:val="es-ES"/>
         </w:rPr>
         <w:drawing>
-          <wp:inline distT="0" distB="0" distL="0" distR="0" wp14:anchorId="4FD29A5A" wp14:editId="6BBFB337">
+          <wp:inline distT="0" distB="0" distL="0" distR="0" wp14:anchorId="6A72314C" wp14:editId="39DA1DEE">
             <wp:extent cx="1938867" cy="136540"/>
             <wp:effectExtent l="0" t="0" r="4445" b="3175"/>
             <wp:docPr id="287949415" name="Picture 1"/>
@@ -2209,7 +2314,7 @@
           <w:lang w:val="es-ES"/>
         </w:rPr>
         <w:drawing>
-          <wp:inline distT="0" distB="0" distL="0" distR="0" wp14:anchorId="6971F5CE" wp14:editId="379D4FD6">
+          <wp:inline distT="0" distB="0" distL="0" distR="0" wp14:anchorId="7FBB0DD2" wp14:editId="460E33BD">
             <wp:extent cx="5486400" cy="1718945"/>
             <wp:effectExtent l="0" t="0" r="0" b="0"/>
             <wp:docPr id="227358693" name="Picture 1"/>
@@ -2283,7 +2388,7 @@
     </w:p>
     <w:p>
       <w:pPr>
-        <w:pStyle w:val="Heading3"/>
+        <w:pStyle w:val="Titre3"/>
         <w:numPr>
           <w:ilvl w:val="0"/>
           <w:numId w:val="0"/>
@@ -2296,7 +2401,7 @@
     </w:p>
     <w:p>
       <w:pPr>
-        <w:pStyle w:val="Heading3"/>
+        <w:pStyle w:val="Titre3"/>
         <w:rPr>
           <w:lang w:val="es-ES"/>
         </w:rPr>
@@ -2321,7 +2426,7 @@
           <w:lang w:val="es-ES"/>
         </w:rPr>
         <w:drawing>
-          <wp:inline distT="0" distB="0" distL="0" distR="0" wp14:anchorId="3AEC26CD" wp14:editId="0E435D7B">
+          <wp:inline distT="0" distB="0" distL="0" distR="0" wp14:anchorId="29E3BCA4" wp14:editId="20C8B765">
             <wp:extent cx="5113867" cy="1292673"/>
             <wp:effectExtent l="0" t="0" r="4445" b="3175"/>
             <wp:docPr id="1828591992" name="Picture 1"/>
@@ -2369,7 +2474,7 @@
           <w:lang w:val="es-ES"/>
         </w:rPr>
         <w:drawing>
-          <wp:inline distT="0" distB="0" distL="0" distR="0" wp14:anchorId="1650DBDC" wp14:editId="76CC4E94">
+          <wp:inline distT="0" distB="0" distL="0" distR="0" wp14:anchorId="4F307309" wp14:editId="10B9F5D7">
             <wp:extent cx="5486400" cy="942340"/>
             <wp:effectExtent l="0" t="0" r="0" b="0"/>
             <wp:docPr id="1186541876" name="Picture 1"/>
@@ -2448,7 +2553,7 @@
 <w:ftr xmlns:wpc="http://schemas.microsoft.com/office/word/2010/wordprocessingCanvas" xmlns:cx="http://schemas.microsoft.com/office/drawing/2014/chartex" xmlns:cx1="http://schemas.microsoft.com/office/drawing/2015/9/8/chartex" xmlns:cx2="http://schemas.microsoft.com/office/drawing/2015/10/21/chartex" xmlns:cx3="http://schemas.microsoft.com/office/drawing/2016/5/9/chartex" xmlns:cx4="http://schemas.microsoft.com/office/drawing/2016/5/10/chartex" xmlns:cx5="http://schemas.microsoft.com/office/drawing/2016/5/11/chartex" xmlns:cx6="http://schemas.microsoft.com/office/drawing/2016/5/12/chartex" xmlns:cx7="http://schemas.microsoft.com/office/drawing/2016/5/13/chartex" xmlns:cx8="http://schemas.microsoft.com/office/drawing/2016/5/14/chartex" xmlns:mc="http://schemas.openxmlformats.org/markup-compatibility/2006" xmlns:aink="http://schemas.microsoft.com/office/drawing/2016/ink" xmlns:am3d="http://schemas.microsoft.com/office/drawing/2017/model3d" xmlns:o="urn:schemas-microsoft-com:office:office" xmlns:oel="http://schemas.microsoft.com/office/2019/extlst" xmlns:r="http://schemas.openxmlformats.org/officeDocument/2006/relationships" xmlns:m="http://schemas.openxmlformats.org/officeDocument/2006/math" xmlns:v="urn:schemas-microsoft-com:vml" xmlns:wp14="http://schemas.microsoft.com/office/word/2010/wordprocessingDrawing" xmlns:wp="http://schemas.openxmlformats.org/drawingml/2006/wordprocessingDrawing" xmlns:w10="urn:schemas-microsoft-com:office:word" xmlns:w="http://schemas.openxmlformats.org/wordprocessingml/2006/main" xmlns:w14="http://schemas.microsoft.com/office/word/2010/wordml" xmlns:w15="http://schemas.microsoft.com/office/word/2012/wordml" xmlns:w16cex="http://schemas.microsoft.com/office/word/2018/wordml/cex" xmlns:w16cid="http://schemas.microsoft.com/office/word/2016/wordml/cid" xmlns:w16="http://schemas.microsoft.com/office/word/2018/wordml" xmlns:w16du="http://schemas.microsoft.com/office/word/2023/wordml/word16du" xmlns:w16sdtdh="http://schemas.microsoft.com/office/word/2020/wordml/sdtdatahash" xmlns:w16se="http://schemas.microsoft.com/office/word/2015/wordml/symex" xmlns:wpg="http://schemas.microsoft.com/office/word/2010/wordprocessingGroup" xmlns:wpi="http://schemas.microsoft.com/office/word/2010/wordprocessingInk" xmlns:wne="http://schemas.microsoft.com/office/word/2006/wordml" xmlns:wps="http://schemas.microsoft.com/office/word/2010/wordprocessingShape" mc:Ignorable="w14 w15 w16se w16cid w16 w16cex w16sdtdh w16du wp14">
   <w:p>
     <w:pPr>
-      <w:pStyle w:val="Footer"/>
+      <w:pStyle w:val="Pieddepage"/>
     </w:pPr>
     <w:r>
       <w:fldChar w:fldCharType="begin"/>
@@ -2511,7 +2616,7 @@
     <w:lvl w:ilvl="0">
       <w:start w:val="1"/>
       <w:numFmt w:val="decimal"/>
-      <w:pStyle w:val="Heading1"/>
+      <w:pStyle w:val="Titre1"/>
       <w:lvlText w:val="%1."/>
       <w:lvlJc w:val="left"/>
       <w:pPr>
@@ -2524,7 +2629,7 @@
     <w:lvl w:ilvl="1">
       <w:start w:val="1"/>
       <w:numFmt w:val="upperLetter"/>
-      <w:pStyle w:val="Heading2"/>
+      <w:pStyle w:val="Titre2"/>
       <w:lvlText w:val="%2."/>
       <w:lvlJc w:val="left"/>
       <w:pPr>
@@ -2537,7 +2642,7 @@
     <w:lvl w:ilvl="2">
       <w:start w:val="1"/>
       <w:numFmt w:val="lowerRoman"/>
-      <w:pStyle w:val="Heading3"/>
+      <w:pStyle w:val="Titre3"/>
       <w:lvlText w:val="%3."/>
       <w:lvlJc w:val="right"/>
       <w:pPr>
@@ -2550,7 +2655,7 @@
     <w:lvl w:ilvl="3">
       <w:start w:val="1"/>
       <w:numFmt w:val="decimal"/>
-      <w:pStyle w:val="Heading4"/>
+      <w:pStyle w:val="Titre4"/>
       <w:lvlText w:val="%4."/>
       <w:lvlJc w:val="left"/>
       <w:pPr>
@@ -2563,7 +2668,7 @@
     <w:lvl w:ilvl="4">
       <w:start w:val="1"/>
       <w:numFmt w:val="lowerLetter"/>
-      <w:pStyle w:val="Heading5"/>
+      <w:pStyle w:val="Titre5"/>
       <w:lvlText w:val="%5."/>
       <w:lvlJc w:val="left"/>
       <w:pPr>
@@ -2576,7 +2681,7 @@
     <w:lvl w:ilvl="5">
       <w:start w:val="1"/>
       <w:numFmt w:val="lowerRoman"/>
-      <w:pStyle w:val="Heading6"/>
+      <w:pStyle w:val="Titre6"/>
       <w:lvlText w:val="%6."/>
       <w:lvlJc w:val="right"/>
       <w:pPr>
@@ -2589,7 +2694,7 @@
     <w:lvl w:ilvl="6">
       <w:start w:val="1"/>
       <w:numFmt w:val="decimal"/>
-      <w:pStyle w:val="Heading7"/>
+      <w:pStyle w:val="Titre7"/>
       <w:lvlText w:val="%7."/>
       <w:lvlJc w:val="left"/>
       <w:pPr>
@@ -2602,7 +2707,7 @@
     <w:lvl w:ilvl="7">
       <w:start w:val="1"/>
       <w:numFmt w:val="lowerLetter"/>
-      <w:pStyle w:val="Heading8"/>
+      <w:pStyle w:val="Titre8"/>
       <w:lvlText w:val="%8."/>
       <w:lvlJc w:val="left"/>
       <w:pPr>
@@ -2615,7 +2720,7 @@
     <w:lvl w:ilvl="8">
       <w:start w:val="1"/>
       <w:numFmt w:val="lowerRoman"/>
-      <w:pStyle w:val="Heading9"/>
+      <w:pStyle w:val="Titre9"/>
       <w:lvlText w:val="%9."/>
       <w:lvlJc w:val="right"/>
       <w:pPr>
@@ -3033,10 +3138,10 @@
     <w:name w:val="Normal"/>
     <w:qFormat/>
   </w:style>
-  <w:style w:type="paragraph" w:styleId="Heading1">
+  <w:style w:type="paragraph" w:styleId="Titre1">
     <w:name w:val="heading 1"/>
     <w:basedOn w:val="Normal"/>
-    <w:link w:val="Heading1Char"/>
+    <w:link w:val="Titre1Car"/>
     <w:uiPriority w:val="9"/>
     <w:qFormat/>
     <w:pPr>
@@ -3055,10 +3160,10 @@
       <w:szCs w:val="26"/>
     </w:rPr>
   </w:style>
-  <w:style w:type="paragraph" w:styleId="Heading2">
+  <w:style w:type="paragraph" w:styleId="Titre2">
     <w:name w:val="heading 2"/>
     <w:basedOn w:val="Normal"/>
-    <w:link w:val="Heading2Char"/>
+    <w:link w:val="Titre2Car"/>
     <w:uiPriority w:val="9"/>
     <w:unhideWhenUsed/>
     <w:qFormat/>
@@ -3076,10 +3181,10 @@
       <w:szCs w:val="26"/>
     </w:rPr>
   </w:style>
-  <w:style w:type="paragraph" w:styleId="Heading3">
+  <w:style w:type="paragraph" w:styleId="Titre3">
     <w:name w:val="heading 3"/>
     <w:basedOn w:val="Normal"/>
-    <w:link w:val="Heading3Char"/>
+    <w:link w:val="Titre3Car"/>
     <w:uiPriority w:val="9"/>
     <w:unhideWhenUsed/>
     <w:qFormat/>
@@ -3096,10 +3201,10 @@
       <w:szCs w:val="24"/>
     </w:rPr>
   </w:style>
-  <w:style w:type="paragraph" w:styleId="Heading4">
+  <w:style w:type="paragraph" w:styleId="Titre4">
     <w:name w:val="heading 4"/>
     <w:basedOn w:val="Normal"/>
-    <w:link w:val="Heading4Char"/>
+    <w:link w:val="Titre4Car"/>
     <w:uiPriority w:val="9"/>
     <w:unhideWhenUsed/>
     <w:qFormat/>
@@ -3118,10 +3223,10 @@
       <w:spacing w:val="6"/>
     </w:rPr>
   </w:style>
-  <w:style w:type="paragraph" w:styleId="Heading5">
+  <w:style w:type="paragraph" w:styleId="Titre5">
     <w:name w:val="heading 5"/>
     <w:basedOn w:val="Normal"/>
-    <w:link w:val="Heading5Char"/>
+    <w:link w:val="Titre5Car"/>
     <w:uiPriority w:val="9"/>
     <w:unhideWhenUsed/>
     <w:qFormat/>
@@ -3140,10 +3245,10 @@
       <w:spacing w:val="6"/>
     </w:rPr>
   </w:style>
-  <w:style w:type="paragraph" w:styleId="Heading6">
+  <w:style w:type="paragraph" w:styleId="Titre6">
     <w:name w:val="heading 6"/>
     <w:basedOn w:val="Normal"/>
-    <w:link w:val="Heading6Char"/>
+    <w:link w:val="Titre6Car"/>
     <w:uiPriority w:val="9"/>
     <w:semiHidden/>
     <w:unhideWhenUsed/>
@@ -3162,10 +3267,10 @@
       <w:spacing w:val="12"/>
     </w:rPr>
   </w:style>
-  <w:style w:type="paragraph" w:styleId="Heading7">
+  <w:style w:type="paragraph" w:styleId="Titre7">
     <w:name w:val="heading 7"/>
     <w:basedOn w:val="Normal"/>
-    <w:link w:val="Heading7Char"/>
+    <w:link w:val="Titre7Car"/>
     <w:uiPriority w:val="9"/>
     <w:semiHidden/>
     <w:unhideWhenUsed/>
@@ -3184,10 +3289,10 @@
       <w:color w:val="2E2E2E" w:themeColor="accent2"/>
     </w:rPr>
   </w:style>
-  <w:style w:type="paragraph" w:styleId="Heading8">
+  <w:style w:type="paragraph" w:styleId="Titre8">
     <w:name w:val="heading 8"/>
     <w:basedOn w:val="Normal"/>
-    <w:link w:val="Heading8Char"/>
+    <w:link w:val="Titre8Car"/>
     <w:uiPriority w:val="9"/>
     <w:semiHidden/>
     <w:unhideWhenUsed/>
@@ -3207,10 +3312,10 @@
       <w:szCs w:val="21"/>
     </w:rPr>
   </w:style>
-  <w:style w:type="paragraph" w:styleId="Heading9">
+  <w:style w:type="paragraph" w:styleId="Titre9">
     <w:name w:val="heading 9"/>
     <w:basedOn w:val="Normal"/>
-    <w:link w:val="Heading9Char"/>
+    <w:link w:val="Titre9Car"/>
     <w:uiPriority w:val="9"/>
     <w:semiHidden/>
     <w:unhideWhenUsed/>
@@ -3230,13 +3335,13 @@
       <w:szCs w:val="21"/>
     </w:rPr>
   </w:style>
-  <w:style w:type="character" w:default="1" w:styleId="DefaultParagraphFont">
+  <w:style w:type="character" w:default="1" w:styleId="Policepardfaut">
     <w:name w:val="Default Paragraph Font"/>
     <w:uiPriority w:val="1"/>
     <w:semiHidden/>
     <w:unhideWhenUsed/>
   </w:style>
-  <w:style w:type="table" w:default="1" w:styleId="TableNormal">
+  <w:style w:type="table" w:default="1" w:styleId="TableauNormal">
     <w:name w:val="Normal Table"/>
     <w:uiPriority w:val="99"/>
     <w:semiHidden/>
@@ -3251,16 +3356,16 @@
       </w:tblCellMar>
     </w:tblPr>
   </w:style>
-  <w:style w:type="numbering" w:default="1" w:styleId="NoList">
+  <w:style w:type="numbering" w:default="1" w:styleId="Aucuneliste">
     <w:name w:val="No List"/>
     <w:uiPriority w:val="99"/>
     <w:semiHidden/>
     <w:unhideWhenUsed/>
   </w:style>
-  <w:style w:type="character" w:customStyle="1" w:styleId="Heading1Char">
-    <w:name w:val="Heading 1 Char"/>
-    <w:basedOn w:val="DefaultParagraphFont"/>
-    <w:link w:val="Heading1"/>
+  <w:style w:type="character" w:customStyle="1" w:styleId="Titre1Car">
+    <w:name w:val="Titre 1 Car"/>
+    <w:basedOn w:val="Policepardfaut"/>
+    <w:link w:val="Titre1"/>
     <w:uiPriority w:val="9"/>
     <w:rPr>
       <w:rFonts w:asciiTheme="majorHAnsi" w:hAnsiTheme="majorHAnsi"/>
@@ -3271,10 +3376,10 @@
       <w:szCs w:val="26"/>
     </w:rPr>
   </w:style>
-  <w:style w:type="character" w:customStyle="1" w:styleId="Heading2Char">
-    <w:name w:val="Heading 2 Char"/>
-    <w:basedOn w:val="DefaultParagraphFont"/>
-    <w:link w:val="Heading2"/>
+  <w:style w:type="character" w:customStyle="1" w:styleId="Titre2Car">
+    <w:name w:val="Titre 2 Car"/>
+    <w:basedOn w:val="Policepardfaut"/>
+    <w:link w:val="Titre2"/>
     <w:uiPriority w:val="9"/>
     <w:rPr>
       <w:rFonts w:asciiTheme="majorHAnsi" w:eastAsiaTheme="majorEastAsia" w:hAnsiTheme="majorHAnsi" w:cstheme="majorBidi"/>
@@ -3282,20 +3387,20 @@
       <w:szCs w:val="26"/>
     </w:rPr>
   </w:style>
-  <w:style w:type="character" w:customStyle="1" w:styleId="Heading3Char">
-    <w:name w:val="Heading 3 Char"/>
-    <w:basedOn w:val="DefaultParagraphFont"/>
-    <w:link w:val="Heading3"/>
+  <w:style w:type="character" w:customStyle="1" w:styleId="Titre3Car">
+    <w:name w:val="Titre 3 Car"/>
+    <w:basedOn w:val="Policepardfaut"/>
+    <w:link w:val="Titre3"/>
     <w:uiPriority w:val="9"/>
     <w:rPr>
       <w:rFonts w:asciiTheme="majorHAnsi" w:eastAsiaTheme="majorEastAsia" w:hAnsiTheme="majorHAnsi" w:cstheme="majorBidi"/>
       <w:szCs w:val="24"/>
     </w:rPr>
   </w:style>
-  <w:style w:type="character" w:customStyle="1" w:styleId="Heading4Char">
-    <w:name w:val="Heading 4 Char"/>
-    <w:basedOn w:val="DefaultParagraphFont"/>
-    <w:link w:val="Heading4"/>
+  <w:style w:type="character" w:customStyle="1" w:styleId="Titre4Car">
+    <w:name w:val="Titre 4 Car"/>
+    <w:basedOn w:val="Policepardfaut"/>
+    <w:link w:val="Titre4"/>
     <w:uiPriority w:val="9"/>
     <w:rPr>
       <w:rFonts w:asciiTheme="majorHAnsi" w:eastAsiaTheme="majorEastAsia" w:hAnsiTheme="majorHAnsi" w:cstheme="majorBidi"/>
@@ -3304,10 +3409,10 @@
       <w:spacing w:val="6"/>
     </w:rPr>
   </w:style>
-  <w:style w:type="character" w:customStyle="1" w:styleId="Heading5Char">
-    <w:name w:val="Heading 5 Char"/>
-    <w:basedOn w:val="DefaultParagraphFont"/>
-    <w:link w:val="Heading5"/>
+  <w:style w:type="character" w:customStyle="1" w:styleId="Titre5Car">
+    <w:name w:val="Titre 5 Car"/>
+    <w:basedOn w:val="Policepardfaut"/>
+    <w:link w:val="Titre5"/>
     <w:uiPriority w:val="9"/>
     <w:rPr>
       <w:rFonts w:asciiTheme="majorHAnsi" w:eastAsiaTheme="majorEastAsia" w:hAnsiTheme="majorHAnsi" w:cstheme="majorBidi"/>
@@ -3316,10 +3421,10 @@
       <w:spacing w:val="6"/>
     </w:rPr>
   </w:style>
-  <w:style w:type="character" w:customStyle="1" w:styleId="Heading6Char">
-    <w:name w:val="Heading 6 Char"/>
-    <w:basedOn w:val="DefaultParagraphFont"/>
-    <w:link w:val="Heading6"/>
+  <w:style w:type="character" w:customStyle="1" w:styleId="Titre6Car">
+    <w:name w:val="Titre 6 Car"/>
+    <w:basedOn w:val="Policepardfaut"/>
+    <w:link w:val="Titre6"/>
     <w:uiPriority w:val="9"/>
     <w:semiHidden/>
     <w:rPr>
@@ -3328,10 +3433,10 @@
       <w:spacing w:val="12"/>
     </w:rPr>
   </w:style>
-  <w:style w:type="character" w:customStyle="1" w:styleId="Heading7Char">
-    <w:name w:val="Heading 7 Char"/>
-    <w:basedOn w:val="DefaultParagraphFont"/>
-    <w:link w:val="Heading7"/>
+  <w:style w:type="character" w:customStyle="1" w:styleId="Titre7Car">
+    <w:name w:val="Titre 7 Car"/>
+    <w:basedOn w:val="Policepardfaut"/>
+    <w:link w:val="Titre7"/>
     <w:uiPriority w:val="9"/>
     <w:semiHidden/>
     <w:rPr>
@@ -3340,10 +3445,10 @@
       <w:color w:val="2E2E2E" w:themeColor="accent2"/>
     </w:rPr>
   </w:style>
-  <w:style w:type="character" w:customStyle="1" w:styleId="Heading8Char">
-    <w:name w:val="Heading 8 Char"/>
-    <w:basedOn w:val="DefaultParagraphFont"/>
-    <w:link w:val="Heading8"/>
+  <w:style w:type="character" w:customStyle="1" w:styleId="Titre8Car">
+    <w:name w:val="Titre 8 Car"/>
+    <w:basedOn w:val="Policepardfaut"/>
+    <w:link w:val="Titre8"/>
     <w:uiPriority w:val="9"/>
     <w:semiHidden/>
     <w:rPr>
@@ -3353,10 +3458,10 @@
       <w:szCs w:val="21"/>
     </w:rPr>
   </w:style>
-  <w:style w:type="character" w:customStyle="1" w:styleId="Heading9Char">
-    <w:name w:val="Heading 9 Char"/>
-    <w:basedOn w:val="DefaultParagraphFont"/>
-    <w:link w:val="Heading9"/>
+  <w:style w:type="character" w:customStyle="1" w:styleId="Titre9Car">
+    <w:name w:val="Titre 9 Car"/>
+    <w:basedOn w:val="Policepardfaut"/>
+    <w:link w:val="Titre9"/>
     <w:uiPriority w:val="9"/>
     <w:semiHidden/>
     <w:rPr>
@@ -3366,10 +3471,10 @@
       <w:szCs w:val="21"/>
     </w:rPr>
   </w:style>
-  <w:style w:type="paragraph" w:styleId="Header">
+  <w:style w:type="paragraph" w:styleId="En-tte">
     <w:name w:val="header"/>
     <w:basedOn w:val="Normal"/>
-    <w:link w:val="HeaderChar"/>
+    <w:link w:val="En-tteCar"/>
     <w:uiPriority w:val="99"/>
     <w:unhideWhenUsed/>
     <w:qFormat/>
@@ -3377,16 +3482,16 @@
       <w:spacing w:after="0" w:line="240" w:lineRule="auto"/>
     </w:pPr>
   </w:style>
-  <w:style w:type="character" w:customStyle="1" w:styleId="HeaderChar">
-    <w:name w:val="Header Char"/>
-    <w:basedOn w:val="DefaultParagraphFont"/>
-    <w:link w:val="Header"/>
+  <w:style w:type="character" w:customStyle="1" w:styleId="En-tteCar">
+    <w:name w:val="En-tête Car"/>
+    <w:basedOn w:val="Policepardfaut"/>
+    <w:link w:val="En-tte"/>
     <w:uiPriority w:val="99"/>
   </w:style>
-  <w:style w:type="paragraph" w:styleId="Footer">
+  <w:style w:type="paragraph" w:styleId="Pieddepage">
     <w:name w:val="footer"/>
     <w:basedOn w:val="Normal"/>
-    <w:link w:val="FooterChar"/>
+    <w:link w:val="PieddepageCar"/>
     <w:uiPriority w:val="99"/>
     <w:unhideWhenUsed/>
     <w:qFormat/>
@@ -3394,13 +3499,13 @@
       <w:spacing w:after="0" w:line="240" w:lineRule="auto"/>
     </w:pPr>
   </w:style>
-  <w:style w:type="character" w:customStyle="1" w:styleId="FooterChar">
-    <w:name w:val="Footer Char"/>
-    <w:basedOn w:val="DefaultParagraphFont"/>
-    <w:link w:val="Footer"/>
+  <w:style w:type="character" w:customStyle="1" w:styleId="PieddepageCar">
+    <w:name w:val="Pied de page Car"/>
+    <w:basedOn w:val="Policepardfaut"/>
+    <w:link w:val="Pieddepage"/>
     <w:uiPriority w:val="99"/>
   </w:style>
-  <w:style w:type="paragraph" w:styleId="Caption">
+  <w:style w:type="paragraph" w:styleId="Lgende">
     <w:name w:val="caption"/>
     <w:basedOn w:val="Normal"/>
     <w:next w:val="Normal"/>
@@ -3418,10 +3523,10 @@
       <w:szCs w:val="18"/>
     </w:rPr>
   </w:style>
-  <w:style w:type="paragraph" w:styleId="Title">
+  <w:style w:type="paragraph" w:styleId="Titre">
     <w:name w:val="Title"/>
     <w:basedOn w:val="Normal"/>
-    <w:link w:val="TitleChar"/>
+    <w:link w:val="TitreCar"/>
     <w:uiPriority w:val="2"/>
     <w:unhideWhenUsed/>
     <w:qFormat/>
@@ -3442,10 +3547,10 @@
       <w:szCs w:val="56"/>
     </w:rPr>
   </w:style>
-  <w:style w:type="character" w:customStyle="1" w:styleId="TitleChar">
-    <w:name w:val="Title Char"/>
-    <w:basedOn w:val="DefaultParagraphFont"/>
-    <w:link w:val="Title"/>
+  <w:style w:type="character" w:customStyle="1" w:styleId="TitreCar">
+    <w:name w:val="Titre Car"/>
+    <w:basedOn w:val="Policepardfaut"/>
+    <w:link w:val="Titre"/>
     <w:uiPriority w:val="2"/>
     <w:rPr>
       <w:rFonts w:asciiTheme="majorHAnsi" w:eastAsiaTheme="majorEastAsia" w:hAnsiTheme="majorHAnsi" w:cstheme="majorBidi"/>
@@ -3456,11 +3561,11 @@
       <w:szCs w:val="56"/>
     </w:rPr>
   </w:style>
-  <w:style w:type="paragraph" w:styleId="Subtitle">
+  <w:style w:type="paragraph" w:styleId="Sous-titre">
     <w:name w:val="Subtitle"/>
     <w:basedOn w:val="Normal"/>
     <w:next w:val="Normal"/>
-    <w:link w:val="SubtitleChar"/>
+    <w:link w:val="Sous-titreCar"/>
     <w:uiPriority w:val="11"/>
     <w:semiHidden/>
     <w:unhideWhenUsed/>
@@ -3483,8 +3588,8 @@
   <w:style w:type="paragraph" w:styleId="Date">
     <w:name w:val="Date"/>
     <w:basedOn w:val="Normal"/>
-    <w:next w:val="Title"/>
-    <w:link w:val="DateChar"/>
+    <w:next w:val="Titre"/>
+    <w:link w:val="DateCar"/>
     <w:uiPriority w:val="2"/>
     <w:qFormat/>
     <w:pPr>
@@ -3495,18 +3600,18 @@
       <w:sz w:val="28"/>
     </w:rPr>
   </w:style>
-  <w:style w:type="character" w:customStyle="1" w:styleId="DateChar">
-    <w:name w:val="Date Char"/>
-    <w:basedOn w:val="DefaultParagraphFont"/>
+  <w:style w:type="character" w:customStyle="1" w:styleId="DateCar">
+    <w:name w:val="Date Car"/>
+    <w:basedOn w:val="Policepardfaut"/>
     <w:link w:val="Date"/>
     <w:uiPriority w:val="2"/>
     <w:rPr>
       <w:sz w:val="28"/>
     </w:rPr>
   </w:style>
-  <w:style w:type="character" w:styleId="IntenseEmphasis">
+  <w:style w:type="character" w:styleId="Accentuationintense">
     <w:name w:val="Intense Emphasis"/>
-    <w:basedOn w:val="DefaultParagraphFont"/>
+    <w:basedOn w:val="Policepardfaut"/>
     <w:uiPriority w:val="21"/>
     <w:semiHidden/>
     <w:unhideWhenUsed/>
@@ -3517,11 +3622,11 @@
       <w:color w:val="2E2E2E" w:themeColor="accent2"/>
     </w:rPr>
   </w:style>
-  <w:style w:type="paragraph" w:styleId="IntenseQuote">
+  <w:style w:type="paragraph" w:styleId="Citationintense">
     <w:name w:val="Intense Quote"/>
     <w:basedOn w:val="Normal"/>
     <w:next w:val="Normal"/>
-    <w:link w:val="IntenseQuoteChar"/>
+    <w:link w:val="CitationintenseCar"/>
     <w:uiPriority w:val="30"/>
     <w:semiHidden/>
     <w:unhideWhenUsed/>
@@ -3536,10 +3641,10 @@
       <w:color w:val="2E2E2E" w:themeColor="accent2"/>
     </w:rPr>
   </w:style>
-  <w:style w:type="character" w:customStyle="1" w:styleId="IntenseQuoteChar">
-    <w:name w:val="Intense Quote Char"/>
-    <w:basedOn w:val="DefaultParagraphFont"/>
-    <w:link w:val="IntenseQuote"/>
+  <w:style w:type="character" w:customStyle="1" w:styleId="CitationintenseCar">
+    <w:name w:val="Citation intense Car"/>
+    <w:basedOn w:val="Policepardfaut"/>
+    <w:link w:val="Citationintense"/>
     <w:uiPriority w:val="30"/>
     <w:semiHidden/>
     <w:rPr>
@@ -3549,9 +3654,9 @@
       <w:color w:val="2E2E2E" w:themeColor="accent2"/>
     </w:rPr>
   </w:style>
-  <w:style w:type="character" w:styleId="IntenseReference">
+  <w:style w:type="character" w:styleId="Rfrenceintense">
     <w:name w:val="Intense Reference"/>
-    <w:basedOn w:val="DefaultParagraphFont"/>
+    <w:basedOn w:val="Policepardfaut"/>
     <w:uiPriority w:val="32"/>
     <w:semiHidden/>
     <w:unhideWhenUsed/>
@@ -3565,11 +3670,11 @@
       <w:spacing w:val="0"/>
     </w:rPr>
   </w:style>
-  <w:style w:type="paragraph" w:styleId="Quote">
+  <w:style w:type="paragraph" w:styleId="Citation">
     <w:name w:val="Quote"/>
     <w:basedOn w:val="Normal"/>
     <w:next w:val="Normal"/>
-    <w:link w:val="QuoteChar"/>
+    <w:link w:val="CitationCar"/>
     <w:uiPriority w:val="29"/>
     <w:semiHidden/>
     <w:unhideWhenUsed/>
@@ -3582,10 +3687,10 @@
       <w:iCs/>
     </w:rPr>
   </w:style>
-  <w:style w:type="character" w:customStyle="1" w:styleId="QuoteChar">
-    <w:name w:val="Quote Char"/>
-    <w:basedOn w:val="DefaultParagraphFont"/>
-    <w:link w:val="Quote"/>
+  <w:style w:type="character" w:customStyle="1" w:styleId="CitationCar">
+    <w:name w:val="Citation Car"/>
+    <w:basedOn w:val="Policepardfaut"/>
+    <w:link w:val="Citation"/>
     <w:uiPriority w:val="29"/>
     <w:semiHidden/>
     <w:rPr>
@@ -3593,9 +3698,9 @@
       <w:iCs/>
     </w:rPr>
   </w:style>
-  <w:style w:type="character" w:styleId="Strong">
+  <w:style w:type="character" w:styleId="lev">
     <w:name w:val="Strong"/>
-    <w:basedOn w:val="DefaultParagraphFont"/>
+    <w:basedOn w:val="Policepardfaut"/>
     <w:uiPriority w:val="22"/>
     <w:semiHidden/>
     <w:unhideWhenUsed/>
@@ -3605,9 +3710,9 @@
       <w:bCs/>
     </w:rPr>
   </w:style>
-  <w:style w:type="character" w:styleId="SubtleEmphasis">
+  <w:style w:type="character" w:styleId="Accentuationlgre">
     <w:name w:val="Subtle Emphasis"/>
-    <w:basedOn w:val="DefaultParagraphFont"/>
+    <w:basedOn w:val="Policepardfaut"/>
     <w:uiPriority w:val="19"/>
     <w:semiHidden/>
     <w:unhideWhenUsed/>
@@ -3618,9 +3723,9 @@
       <w:color w:val="707070" w:themeColor="accent1"/>
     </w:rPr>
   </w:style>
-  <w:style w:type="character" w:styleId="SubtleReference">
+  <w:style w:type="character" w:styleId="Rfrencelgre">
     <w:name w:val="Subtle Reference"/>
-    <w:basedOn w:val="DefaultParagraphFont"/>
+    <w:basedOn w:val="Policepardfaut"/>
     <w:uiPriority w:val="31"/>
     <w:semiHidden/>
     <w:unhideWhenUsed/>
@@ -3631,9 +3736,9 @@
       <w:color w:val="707070" w:themeColor="accent1"/>
     </w:rPr>
   </w:style>
-  <w:style w:type="paragraph" w:styleId="TOCHeading">
+  <w:style w:type="paragraph" w:styleId="En-ttedetabledesmatires">
     <w:name w:val="TOC Heading"/>
-    <w:basedOn w:val="Heading1"/>
+    <w:basedOn w:val="Titre1"/>
     <w:next w:val="Normal"/>
     <w:uiPriority w:val="39"/>
     <w:semiHidden/>
@@ -3646,10 +3751,10 @@
       <w:outlineLvl w:val="9"/>
     </w:pPr>
   </w:style>
-  <w:style w:type="character" w:customStyle="1" w:styleId="SubtitleChar">
-    <w:name w:val="Subtitle Char"/>
-    <w:basedOn w:val="DefaultParagraphFont"/>
-    <w:link w:val="Subtitle"/>
+  <w:style w:type="character" w:customStyle="1" w:styleId="Sous-titreCar">
+    <w:name w:val="Sous-titre Car"/>
+    <w:basedOn w:val="Policepardfaut"/>
+    <w:link w:val="Sous-titre"/>
     <w:uiPriority w:val="11"/>
     <w:semiHidden/>
     <w:rPr>
@@ -3659,18 +3764,18 @@
       <w:sz w:val="32"/>
     </w:rPr>
   </w:style>
-  <w:style w:type="character" w:styleId="PlaceholderText">
+  <w:style w:type="character" w:styleId="Textedelespacerserv">
     <w:name w:val="Placeholder Text"/>
-    <w:basedOn w:val="DefaultParagraphFont"/>
+    <w:basedOn w:val="Policepardfaut"/>
     <w:uiPriority w:val="99"/>
     <w:semiHidden/>
     <w:rPr>
       <w:color w:val="808080"/>
     </w:rPr>
   </w:style>
-  <w:style w:type="character" w:styleId="Hyperlink">
+  <w:style w:type="character" w:styleId="Lienhypertexte">
     <w:name w:val="Hyperlink"/>
-    <w:basedOn w:val="DefaultParagraphFont"/>
+    <w:basedOn w:val="Policepardfaut"/>
     <w:uiPriority w:val="99"/>
     <w:unhideWhenUsed/>
     <w:rsid w:val="000D7FA5"/>
@@ -3679,9 +3784,9 @@
       <w:u w:val="single"/>
     </w:rPr>
   </w:style>
-  <w:style w:type="character" w:styleId="UnresolvedMention">
+  <w:style w:type="character" w:styleId="Mentionnonrsolue">
     <w:name w:val="Unresolved Mention"/>
-    <w:basedOn w:val="DefaultParagraphFont"/>
+    <w:basedOn w:val="Policepardfaut"/>
     <w:uiPriority w:val="99"/>
     <w:semiHidden/>
     <w:unhideWhenUsed/>

</xml_diff>